<commit_message>
Half finished story 20 acceptance criteria testing. Need someone else to complete this (Rest of functionality works for everyone but me)
</commit_message>
<xml_diff>
--- a/Testing/Acceptance Criteria Testing - Story 20.docx
+++ b/Testing/Acceptance Criteria Testing - Story 20.docx
@@ -125,13 +125,7 @@
         </w:numPr>
       </w:pPr>
       <w:r>
-        <w:t xml:space="preserve">I can enter </w:t>
-      </w:r>
-      <w:r>
-        <w:t>the customer’s details</w:t>
-      </w:r>
-      <w:r>
-        <w:t xml:space="preserve"> (shipper) &amp; enter the recipient details &amp; enter the package details (weight, size </w:t>
+        <w:t xml:space="preserve">I can enter the customer’s details (shipper) &amp; enter the recipient details &amp; enter the package details (weight, size </w:t>
       </w:r>
       <w:proofErr w:type="spellStart"/>
       <w:r>
@@ -148,10 +142,103 @@
         <w:t>I can enter the customer’s details (shipper)</w:t>
       </w:r>
     </w:p>
+    <w:p>
+      <w:r>
+        <w:rPr>
+          <w:noProof/>
+          <w:lang w:eastAsia="en-AU"/>
+        </w:rPr>
+        <w:drawing>
+          <wp:inline distT="0" distB="0" distL="0" distR="0" wp14:anchorId="5B74283F" wp14:editId="5D52BE5B">
+            <wp:extent cx="5731510" cy="2831465"/>
+            <wp:effectExtent l="0" t="0" r="2540" b="6985"/>
+            <wp:docPr id="1" name="Picture 1"/>
+            <wp:cNvGraphicFramePr>
+              <a:graphicFrameLocks xmlns:a="http://schemas.openxmlformats.org/drawingml/2006/main" noChangeAspect="1"/>
+            </wp:cNvGraphicFramePr>
+            <a:graphic xmlns:a="http://schemas.openxmlformats.org/drawingml/2006/main">
+              <a:graphicData uri="http://schemas.openxmlformats.org/drawingml/2006/picture">
+                <pic:pic xmlns:pic="http://schemas.openxmlformats.org/drawingml/2006/picture">
+                  <pic:nvPicPr>
+                    <pic:cNvPr id="1" name=""/>
+                    <pic:cNvPicPr/>
+                  </pic:nvPicPr>
+                  <pic:blipFill>
+                    <a:blip r:embed="rId5"/>
+                    <a:stretch>
+                      <a:fillRect/>
+                    </a:stretch>
+                  </pic:blipFill>
+                  <pic:spPr>
+                    <a:xfrm>
+                      <a:off x="0" y="0"/>
+                      <a:ext cx="5731510" cy="2831465"/>
+                    </a:xfrm>
+                    <a:prstGeom prst="rect">
+                      <a:avLst/>
+                    </a:prstGeom>
+                  </pic:spPr>
+                </pic:pic>
+              </a:graphicData>
+            </a:graphic>
+          </wp:inline>
+        </w:drawing>
+      </w:r>
+      <w:bookmarkStart w:id="0" w:name="_GoBack"/>
+      <w:bookmarkEnd w:id="0"/>
+    </w:p>
+    <w:p/>
+    <w:p/>
+    <w:p/>
+    <w:p/>
     <w:p/>
     <w:p>
       <w:r>
+        <w:lastRenderedPageBreak/>
         <w:t>I can enter recipient details</w:t>
+      </w:r>
+    </w:p>
+    <w:p>
+      <w:r>
+        <w:rPr>
+          <w:noProof/>
+          <w:lang w:eastAsia="en-AU"/>
+        </w:rPr>
+        <w:drawing>
+          <wp:inline distT="0" distB="0" distL="0" distR="0" wp14:anchorId="18C964A7" wp14:editId="66CD3EC8">
+            <wp:extent cx="5731510" cy="2835275"/>
+            <wp:effectExtent l="0" t="0" r="2540" b="3175"/>
+            <wp:docPr id="2" name="Picture 2"/>
+            <wp:cNvGraphicFramePr>
+              <a:graphicFrameLocks xmlns:a="http://schemas.openxmlformats.org/drawingml/2006/main" noChangeAspect="1"/>
+            </wp:cNvGraphicFramePr>
+            <a:graphic xmlns:a="http://schemas.openxmlformats.org/drawingml/2006/main">
+              <a:graphicData uri="http://schemas.openxmlformats.org/drawingml/2006/picture">
+                <pic:pic xmlns:pic="http://schemas.openxmlformats.org/drawingml/2006/picture">
+                  <pic:nvPicPr>
+                    <pic:cNvPr id="1" name=""/>
+                    <pic:cNvPicPr/>
+                  </pic:nvPicPr>
+                  <pic:blipFill>
+                    <a:blip r:embed="rId6"/>
+                    <a:stretch>
+                      <a:fillRect/>
+                    </a:stretch>
+                  </pic:blipFill>
+                  <pic:spPr>
+                    <a:xfrm>
+                      <a:off x="0" y="0"/>
+                      <a:ext cx="5731510" cy="2835275"/>
+                    </a:xfrm>
+                    <a:prstGeom prst="rect">
+                      <a:avLst/>
+                    </a:prstGeom>
+                  </pic:spPr>
+                </pic:pic>
+              </a:graphicData>
+            </a:graphic>
+          </wp:inline>
+        </w:drawing>
       </w:r>
     </w:p>
     <w:p/>
@@ -160,7 +247,49 @@
         <w:t>I can enter the package details</w:t>
       </w:r>
     </w:p>
-    <w:p/>
+    <w:p>
+      <w:r>
+        <w:rPr>
+          <w:noProof/>
+          <w:lang w:eastAsia="en-AU"/>
+        </w:rPr>
+        <w:drawing>
+          <wp:inline distT="0" distB="0" distL="0" distR="0" wp14:anchorId="27D1DA6E" wp14:editId="0950E6EC">
+            <wp:extent cx="5731510" cy="2974975"/>
+            <wp:effectExtent l="0" t="0" r="2540" b="0"/>
+            <wp:docPr id="3" name="Picture 3"/>
+            <wp:cNvGraphicFramePr>
+              <a:graphicFrameLocks xmlns:a="http://schemas.openxmlformats.org/drawingml/2006/main" noChangeAspect="1"/>
+            </wp:cNvGraphicFramePr>
+            <a:graphic xmlns:a="http://schemas.openxmlformats.org/drawingml/2006/main">
+              <a:graphicData uri="http://schemas.openxmlformats.org/drawingml/2006/picture">
+                <pic:pic xmlns:pic="http://schemas.openxmlformats.org/drawingml/2006/picture">
+                  <pic:nvPicPr>
+                    <pic:cNvPr id="1" name=""/>
+                    <pic:cNvPicPr/>
+                  </pic:nvPicPr>
+                  <pic:blipFill>
+                    <a:blip r:embed="rId7"/>
+                    <a:stretch>
+                      <a:fillRect/>
+                    </a:stretch>
+                  </pic:blipFill>
+                  <pic:spPr>
+                    <a:xfrm>
+                      <a:off x="0" y="0"/>
+                      <a:ext cx="5731510" cy="2974975"/>
+                    </a:xfrm>
+                    <a:prstGeom prst="rect">
+                      <a:avLst/>
+                    </a:prstGeom>
+                  </pic:spPr>
+                </pic:pic>
+              </a:graphicData>
+            </a:graphic>
+          </wp:inline>
+        </w:drawing>
+      </w:r>
+    </w:p>
     <w:p>
       <w:r>
         <w:t>I can select the type of payment on pickup and get cost of shipping</w:t>
@@ -177,8 +306,6 @@
       <w:r>
         <w:t>I get a confirmation that the package has been booked</w:t>
       </w:r>
-      <w:bookmarkStart w:id="0" w:name="_GoBack"/>
-      <w:bookmarkEnd w:id="0"/>
     </w:p>
     <w:p/>
     <w:p/>

</xml_diff>